<commit_message>
updated to final reviewer revisions
</commit_message>
<xml_diff>
--- a/peer-review/review-response-2.docx
+++ b/peer-review/review-response-2.docx
@@ -370,12 +370,6 @@
         </w:rPr>
         <w:t xml:space="preserve">Thank you for reviewing the updated manuscript and for your suggested revisions. We agree that the last set of revisions substantially improved the manuscript.</w:t>
       </w:r>
-      <w:r>
-        <w:rPr>
-          <w:i/>
-        </w:rPr>
-        <w:t xml:space="preserve"> </w:t>
-      </w:r>
     </w:p>
     <w:p>
       <w:pPr>
@@ -458,12 +452,6 @@
         </w:rPr>
         <w:t xml:space="preserve">to make it clear that model estimates based on an assumed decrease in TB are being compared to model estimates derived using notification data.</w:t>
       </w:r>
-      <w:r>
-        <w:rPr>
-          <w:i/>
-        </w:rPr>
-        <w:t xml:space="preserve"> </w:t>
-      </w:r>
     </w:p>
     <w:p>
       <w:pPr>
@@ -521,7 +509,7 @@
         <w:rPr>
           <w:i/>
         </w:rPr>
-        <w:t xml:space="preserve">We have reworded this sentence (and the corresponding sentence in the discussion) to indicate that we think that excluding these factors may mean our results are underestimates.</w:t>
+        <w:t xml:space="preserve">We have reworded this sentence (and the corresponding sentence in the discussion) to indicate that we think that excluding these factors may mean our results underestimate the impact of ending the BCG schools scheme.</w:t>
       </w:r>
     </w:p>
     <w:p>
@@ -588,7 +576,7 @@
         <w:rPr>
           <w:i/>
         </w:rPr>
-        <w:t xml:space="preserve">Apologies for the confusion. We have used the more specifc phraseology that you suggested.</w:t>
+        <w:t xml:space="preserve">We have updated the text to use the more specifc phraseology suggested.</w:t>
       </w:r>
     </w:p>
     <w:p>
@@ -625,7 +613,7 @@
         <w:rPr>
           <w:i/>
         </w:rPr>
-        <w:t xml:space="preserve">This statement was intended to indicate that our approach could not allocate cases annually (only by generation). This step was neccessary in order to completely reproduce the previously published results but does not impact estimates of the overall impact of ending the scheme. We have clarified this both in the methods section and in the SI.</w:t>
+        <w:t xml:space="preserve">This statement was intended to indicate that our approach could not allocate cases annually (only by generation or overall). This step was neccessary in order to completely reproduce the previously published results but does not impact estimates of the overall impact of ending the scheme. We have clarified this both in the methods section and in the SI.</w:t>
       </w:r>
     </w:p>
     <w:p>
@@ -749,7 +737,7 @@
         <w:rPr>
           <w:i/>
         </w:rPr>
-        <w:t xml:space="preserve">We agree that this could have been better explained. Hopefully, our changes from your above points add some clarity about what is being modelled. The aim of this step is to allocate secondary notifications to either the current year being considered or the subsequent modelled time step. This was found to be neccessary in order to reproduce Sutherland et al.’s final results table but does not impact the overall model results and so is only used for model validation purposes (as is hopefully now clear from the paper).</w:t>
+        <w:t xml:space="preserve">We agree that this could have been better explained. Hopefully, our changes from your above points add some clarity about what is being modelled. The aim of this step is to allocate secondary notifications to either the current year being considered or the subsequent modelled time step (5 years in the future). This was found to be neccessary in order to reproduce Sutherland et al.’s final results table but does not impact the overall model results and so is only used for model validation purposes (as is hopefully now clear from the paper). We updated the description of these equations in the SI in order to provide more context.</w:t>
       </w:r>
     </w:p>
     <w:p>
@@ -1008,7 +996,7 @@
     </w:lvl>
   </w:abstractNum>
   <w:abstractNum w:abstractNumId="990">
-    <w:nsid w:val="b9429ec1"/>
+    <w:nsid w:val="849d9b92"/>
     <w:multiLevelType w:val="multilevel"/>
     <w:lvl w:ilvl="0">
       <w:numFmt w:val="bullet"/>
@@ -1089,7 +1077,7 @@
     </w:lvl>
   </w:abstractNum>
   <w:abstractNum w:abstractNumId="991">
-    <w:nsid w:val="bd4d1c08"/>
+    <w:nsid w:val="ffe4f280"/>
     <w:multiLevelType w:val="multilevel"/>
     <w:lvl w:ilvl="0">
       <w:numFmt w:val="bullet"/>

</xml_diff>